<commit_message>
design docs for hareesh just added
</commit_message>
<xml_diff>
--- a/DesignDocs/hareesh_docs/What I Did This Week 3.docx
+++ b/DesignDocs/hareesh_docs/What I Did This Week 3.docx
@@ -25,16 +25,33 @@
       <w:r>
         <w:t>n</w:t>
       </w:r>
+      <w:r>
+        <w:t>siveStrategy. My AI agent now adopts a strategy of variable length actions, and pursues that strategy until it reaches the goal or the cut off time is reached. At that point, a new strategy is selected and pursued. Weapons are not implemented yet, but the OffensiveStrategy would only require a WeaponsGoal and a WeaponsAction to be defined to complete a damage-giving offensive strategy.</w:t>
+      </w:r>
+    </w:p>
+    <w:p>
+      <w:r>
+        <w:t xml:space="preserve">I also implemented Situation, DefaultSituation and the SituationalStrategyAgent classes. These classes allow for different situations to change strategy selections based on the Situations defined by the game designer. </w:t>
+      </w:r>
+    </w:p>
+    <w:p/>
+    <w:p>
+      <w:r>
+        <w:t xml:space="preserve">The code is in </w:t>
+      </w:r>
+      <w:hyperlink r:id="rId5" w:history="1">
+        <w:r>
+          <w:rPr>
+            <w:rStyle w:val="Hyperlink"/>
+          </w:rPr>
+          <w:t>https://github.com/hareeshganesan/Vooga/</w:t>
+        </w:r>
+      </w:hyperlink>
+      <w:r>
+        <w:t>.</w:t>
+      </w:r>
       <w:bookmarkStart w:id="0" w:name="_GoBack"/>
       <w:bookmarkEnd w:id="0"/>
-      <w:r>
-        <w:t>siveStrategy. My AI agent now adopts a strategy of variable length actions, and pursues that strategy until it reaches the goal or the cut off time is reached. At that point, a new strategy is selected and pursued. Weapons are not implemented yet, but the OffensiveStrategy would only require a WeaponsGoal and a WeaponsAction to be defined to complete a damage-giving offensive strategy.</w:t>
-      </w:r>
-    </w:p>
-    <w:p>
-      <w:r>
-        <w:t xml:space="preserve">I also implemented Situation, DefaultSituation and the SituationalStrategyAgent classes. These classes allow for different situations to change strategy selections based on the Situations defined by the game designer. </w:t>
-      </w:r>
     </w:p>
     <w:p/>
     <w:p>
@@ -56,6 +73,11 @@
       </w:r>
       <w:r>
         <w:t>hichever comes first. You can also define a new Situation class if you’d like with different offensive and defensive strategy weightings, and add it to the AI agent by looking at the declaration in the LevelObjectFactory.</w:t>
+      </w:r>
+    </w:p>
+    <w:p>
+      <w:r>
+        <w:t>Note: The Collisions Engine was not updated with the Sprite animation changes. As a result, the sprites exhibit strange behavior that has no algorithmic effect on the AI strategies, but may casually magnetize players and mess up and attach two characters to each other. The structure is there though, and the general behavior should still be obvious.</w:t>
       </w:r>
     </w:p>
     <w:sectPr>
@@ -255,6 +277,18 @@
     <w:semiHidden/>
     <w:unhideWhenUsed/>
   </w:style>
+  <w:style w:type="character" w:styleId="Hyperlink">
+    <w:name w:val="Hyperlink"/>
+    <w:basedOn w:val="DefaultParagraphFont"/>
+    <w:uiPriority w:val="99"/>
+    <w:semiHidden/>
+    <w:unhideWhenUsed/>
+    <w:rsid w:val="00A13B09"/>
+    <w:rPr>
+      <w:color w:val="0000FF"/>
+      <w:u w:val="single"/>
+    </w:rPr>
+  </w:style>
 </w:styles>
 </file>
 
@@ -445,6 +479,18 @@
     <w:semiHidden/>
     <w:unhideWhenUsed/>
   </w:style>
+  <w:style w:type="character" w:styleId="Hyperlink">
+    <w:name w:val="Hyperlink"/>
+    <w:basedOn w:val="DefaultParagraphFont"/>
+    <w:uiPriority w:val="99"/>
+    <w:semiHidden/>
+    <w:unhideWhenUsed/>
+    <w:rsid w:val="00A13B09"/>
+    <w:rPr>
+      <w:color w:val="0000FF"/>
+      <w:u w:val="single"/>
+    </w:rPr>
+  </w:style>
 </w:styles>
 </file>
 

</xml_diff>